<commit_message>
Deploy preview for PR 70 🛫
</commit_message>
<xml_diff>
--- a/pr-preview/pr-70/UCD-SeRG-Lab-Manual-tracked-changes.docx
+++ b/pr-preview/pr-70/UCD-SeRG-Lab-Manual-tracked-changes.docx
@@ -45604,7 +45604,7 @@
             <wp:inline>
               <wp:extent cx="5334000" cy="2224278"/>
               <wp:effectExtent b="0" l="0" r="0" t="0"/>
-              <wp:docPr descr="Agents from The Matrix" title="" id="382" name="Picture"/>
+              <wp:docPr descr="Agents" title="" id="382" name="Picture"/>
               <a:graphic>
                 <a:graphicData uri="http://schemas.openxmlformats.org/drawingml/2006/picture">
                   <pic:pic>
@@ -45652,7 +45652,7 @@
           <w:rPr>
             <w:rStyle w:val="Hyperlink"/>
           </w:rPr>
-          <w:t xml:space="preserve">Agents from The Matrix</w:t>
+          <w:t xml:space="preserve">Agents</w:t>
         </w:r>
       </w:hyperlink>
     </w:p>

</xml_diff>